<commit_message>
Add the weekly emoba content
</commit_message>
<xml_diff>
--- a/Module/emoba/00_Moduldokumentation.docx
+++ b/Module/emoba/00_Moduldokumentation.docx
@@ -131,7 +131,23 @@
                                     <w:sz w:val="40"/>
                                     <w:szCs w:val="40"/>
                                   </w:rPr>
-                                  <w:t>Modul Entwicklung mobiler Applikationen (emoba)</w:t>
+                                  <w:t>Modul Entwicklung mobiler Applikationen (</w:t>
+                                </w:r>
+                                <w:proofErr w:type="spellStart"/>
+                                <w:r>
+                                  <w:rPr>
+                                    <w:sz w:val="40"/>
+                                    <w:szCs w:val="40"/>
+                                  </w:rPr>
+                                  <w:t>emoba</w:t>
+                                </w:r>
+                                <w:proofErr w:type="spellEnd"/>
+                                <w:r>
+                                  <w:rPr>
+                                    <w:sz w:val="40"/>
+                                    <w:szCs w:val="40"/>
+                                  </w:rPr>
+                                  <w:t>)</w:t>
                                 </w:r>
                               </w:p>
                               <w:p>
@@ -228,7 +244,23 @@
                               <w:sz w:val="40"/>
                               <w:szCs w:val="40"/>
                             </w:rPr>
-                            <w:t>Modul Entwicklung mobiler Applikationen (emoba)</w:t>
+                            <w:t>Modul Entwicklung mobiler Applikationen (</w:t>
+                          </w:r>
+                          <w:proofErr w:type="spellStart"/>
+                          <w:r>
+                            <w:rPr>
+                              <w:sz w:val="40"/>
+                              <w:szCs w:val="40"/>
+                            </w:rPr>
+                            <w:t>emoba</w:t>
+                          </w:r>
+                          <w:proofErr w:type="spellEnd"/>
+                          <w:r>
+                            <w:rPr>
+                              <w:sz w:val="40"/>
+                              <w:szCs w:val="40"/>
+                            </w:rPr>
+                            <w:t>)</w:t>
                           </w:r>
                         </w:p>
                         <w:p>
@@ -479,6 +511,8 @@
             <w:t>Inhalt</w:t>
           </w:r>
         </w:p>
+        <w:bookmarkStart w:id="0" w:name="_GoBack"/>
+        <w:bookmarkEnd w:id="0"/>
         <w:p>
           <w:pPr>
             <w:pStyle w:val="TOC1"/>
@@ -497,7 +531,7 @@
           <w:r>
             <w:fldChar w:fldCharType="separate"/>
           </w:r>
-          <w:hyperlink w:anchor="_Toc431304464" w:history="1">
+          <w:hyperlink w:anchor="_Toc507230132" w:history="1">
             <w:r>
               <w:rPr>
                 <w:rStyle w:val="Hyperlink"/>
@@ -539,7 +573,7 @@
                 <w:noProof/>
                 <w:webHidden/>
               </w:rPr>
-              <w:instrText xml:space="preserve"> PAGEREF _Toc431304464 \h </w:instrText>
+              <w:instrText xml:space="preserve"> PAGEREF _Toc507230132 \h </w:instrText>
             </w:r>
             <w:r>
               <w:rPr>
@@ -559,7 +593,7 @@
                 <w:noProof/>
                 <w:webHidden/>
               </w:rPr>
-              <w:t>1</w:t>
+              <w:t>2</w:t>
             </w:r>
             <w:r>
               <w:rPr>
@@ -583,7 +617,7 @@
               <w:lang w:eastAsia="de-CH"/>
             </w:rPr>
           </w:pPr>
-          <w:hyperlink w:anchor="_Toc431304465" w:history="1">
+          <w:hyperlink w:anchor="_Toc507230133" w:history="1">
             <w:r>
               <w:rPr>
                 <w:rStyle w:val="Hyperlink"/>
@@ -625,7 +659,7 @@
                 <w:noProof/>
                 <w:webHidden/>
               </w:rPr>
-              <w:instrText xml:space="preserve"> PAGEREF _Toc431304465 \h </w:instrText>
+              <w:instrText xml:space="preserve"> PAGEREF _Toc507230133 \h </w:instrText>
             </w:r>
             <w:r>
               <w:rPr>
@@ -645,7 +679,7 @@
                 <w:noProof/>
                 <w:webHidden/>
               </w:rPr>
-              <w:t>1</w:t>
+              <w:t>2</w:t>
             </w:r>
             <w:r>
               <w:rPr>
@@ -669,7 +703,7 @@
               <w:lang w:eastAsia="de-CH"/>
             </w:rPr>
           </w:pPr>
-          <w:hyperlink w:anchor="_Toc431304466" w:history="1">
+          <w:hyperlink w:anchor="_Toc507230134" w:history="1">
             <w:r>
               <w:rPr>
                 <w:rStyle w:val="Hyperlink"/>
@@ -711,7 +745,7 @@
                 <w:noProof/>
                 <w:webHidden/>
               </w:rPr>
-              <w:instrText xml:space="preserve"> PAGEREF _Toc431304466 \h </w:instrText>
+              <w:instrText xml:space="preserve"> PAGEREF _Toc507230134 \h </w:instrText>
             </w:r>
             <w:r>
               <w:rPr>
@@ -731,7 +765,7 @@
                 <w:noProof/>
                 <w:webHidden/>
               </w:rPr>
-              <w:t>1</w:t>
+              <w:t>2</w:t>
             </w:r>
             <w:r>
               <w:rPr>
@@ -755,7 +789,7 @@
               <w:lang w:eastAsia="de-CH"/>
             </w:rPr>
           </w:pPr>
-          <w:hyperlink w:anchor="_Toc431304467" w:history="1">
+          <w:hyperlink w:anchor="_Toc507230135" w:history="1">
             <w:r>
               <w:rPr>
                 <w:rStyle w:val="Hyperlink"/>
@@ -797,7 +831,7 @@
                 <w:noProof/>
                 <w:webHidden/>
               </w:rPr>
-              <w:instrText xml:space="preserve"> PAGEREF _Toc431304467 \h </w:instrText>
+              <w:instrText xml:space="preserve"> PAGEREF _Toc507230135 \h </w:instrText>
             </w:r>
             <w:r>
               <w:rPr>
@@ -817,7 +851,7 @@
                 <w:noProof/>
                 <w:webHidden/>
               </w:rPr>
-              <w:t>1</w:t>
+              <w:t>2</w:t>
             </w:r>
             <w:r>
               <w:rPr>
@@ -837,7 +871,7 @@
               <w:lang w:eastAsia="de-CH"/>
             </w:rPr>
           </w:pPr>
-          <w:hyperlink w:anchor="_Toc431304468" w:history="1">
+          <w:hyperlink w:anchor="_Toc507230136" w:history="1">
             <w:r>
               <w:rPr>
                 <w:rStyle w:val="Hyperlink"/>
@@ -879,7 +913,7 @@
                 <w:noProof/>
                 <w:webHidden/>
               </w:rPr>
-              <w:instrText xml:space="preserve"> PAGEREF _Toc431304468 \h </w:instrText>
+              <w:instrText xml:space="preserve"> PAGEREF _Toc507230136 \h </w:instrText>
             </w:r>
             <w:r>
               <w:rPr>
@@ -899,7 +933,89 @@
                 <w:noProof/>
                 <w:webHidden/>
               </w:rPr>
-              <w:t>1</w:t>
+              <w:t>3</w:t>
+            </w:r>
+            <w:r>
+              <w:rPr>
+                <w:noProof/>
+                <w:webHidden/>
+              </w:rPr>
+              <w:fldChar w:fldCharType="end"/>
+            </w:r>
+          </w:hyperlink>
+        </w:p>
+        <w:p>
+          <w:pPr>
+            <w:pStyle w:val="TOC1"/>
+            <w:rPr>
+              <w:rFonts w:eastAsiaTheme="minorEastAsia"/>
+              <w:noProof/>
+              <w:lang w:eastAsia="de-CH"/>
+            </w:rPr>
+          </w:pPr>
+          <w:hyperlink w:anchor="_Toc507230137" w:history="1">
+            <w:r>
+              <w:rPr>
+                <w:rStyle w:val="Hyperlink"/>
+                <w:noProof/>
+              </w:rPr>
+              <w:t>3</w:t>
+            </w:r>
+            <w:r>
+              <w:rPr>
+                <w:rFonts w:eastAsiaTheme="minorEastAsia"/>
+                <w:noProof/>
+                <w:lang w:eastAsia="de-CH"/>
+              </w:rPr>
+              <w:tab/>
+            </w:r>
+            <w:r>
+              <w:rPr>
+                <w:rStyle w:val="Hyperlink"/>
+                <w:noProof/>
+              </w:rPr>
+              <w:t>Woche 2</w:t>
+            </w:r>
+            <w:r>
+              <w:rPr>
+                <w:noProof/>
+                <w:webHidden/>
+              </w:rPr>
+              <w:tab/>
+            </w:r>
+            <w:r>
+              <w:rPr>
+                <w:noProof/>
+                <w:webHidden/>
+              </w:rPr>
+              <w:fldChar w:fldCharType="begin"/>
+            </w:r>
+            <w:r>
+              <w:rPr>
+                <w:noProof/>
+                <w:webHidden/>
+              </w:rPr>
+              <w:instrText xml:space="preserve"> PAGEREF _Toc507230137 \h </w:instrText>
+            </w:r>
+            <w:r>
+              <w:rPr>
+                <w:noProof/>
+                <w:webHidden/>
+              </w:rPr>
+            </w:r>
+            <w:r>
+              <w:rPr>
+                <w:noProof/>
+                <w:webHidden/>
+              </w:rPr>
+              <w:fldChar w:fldCharType="separate"/>
+            </w:r>
+            <w:r>
+              <w:rPr>
+                <w:noProof/>
+                <w:webHidden/>
+              </w:rPr>
+              <w:t>4</w:t>
             </w:r>
             <w:r>
               <w:rPr>
@@ -934,40 +1050,42 @@
       <w:pPr>
         <w:pStyle w:val="Heading1"/>
       </w:pPr>
-      <w:bookmarkStart w:id="0" w:name="_Toc430435984"/>
-      <w:bookmarkStart w:id="1" w:name="_Toc431304092"/>
-      <w:bookmarkStart w:id="2" w:name="_Toc431304464"/>
+      <w:bookmarkStart w:id="1" w:name="_Toc430435984"/>
+      <w:bookmarkStart w:id="2" w:name="_Toc431304092"/>
+      <w:bookmarkStart w:id="3" w:name="_Toc507230132"/>
       <w:r>
         <w:lastRenderedPageBreak/>
         <w:t>Einleitung</w:t>
       </w:r>
-      <w:bookmarkEnd w:id="0"/>
       <w:bookmarkEnd w:id="1"/>
       <w:bookmarkEnd w:id="2"/>
+      <w:bookmarkEnd w:id="3"/>
     </w:p>
     <w:p>
       <w:pPr>
         <w:pStyle w:val="Heading2"/>
       </w:pPr>
-      <w:bookmarkStart w:id="3" w:name="_Toc430422362"/>
-      <w:bookmarkStart w:id="4" w:name="_Toc430435985"/>
-      <w:bookmarkStart w:id="5" w:name="_Toc431304093"/>
-      <w:bookmarkStart w:id="6" w:name="_Toc431304465"/>
+      <w:bookmarkStart w:id="4" w:name="_Toc430422362"/>
+      <w:bookmarkStart w:id="5" w:name="_Toc430435985"/>
+      <w:bookmarkStart w:id="6" w:name="_Toc431304093"/>
+      <w:bookmarkStart w:id="7" w:name="_Toc507230133"/>
       <w:r>
         <w:t>Einleitung</w:t>
       </w:r>
-      <w:bookmarkEnd w:id="3"/>
       <w:bookmarkEnd w:id="4"/>
       <w:bookmarkEnd w:id="5"/>
       <w:bookmarkEnd w:id="6"/>
+      <w:bookmarkEnd w:id="7"/>
     </w:p>
     <w:p>
       <w:r>
         <w:t xml:space="preserve">Dieses Dokument stellt die Moduldokumentation für das Modul </w:t>
       </w:r>
+      <w:proofErr w:type="spellStart"/>
       <w:r>
         <w:t>emoba</w:t>
       </w:r>
+      <w:proofErr w:type="spellEnd"/>
       <w:r>
         <w:t xml:space="preserve"> dar. Allfällige Unterlagen sind im Modulordner zu finden.</w:t>
       </w:r>
@@ -976,17 +1094,17 @@
       <w:pPr>
         <w:pStyle w:val="Heading2"/>
       </w:pPr>
-      <w:bookmarkStart w:id="7" w:name="_Toc430422363"/>
-      <w:bookmarkStart w:id="8" w:name="_Toc430435986"/>
-      <w:bookmarkStart w:id="9" w:name="_Toc431304094"/>
-      <w:bookmarkStart w:id="10" w:name="_Toc431304466"/>
+      <w:bookmarkStart w:id="8" w:name="_Toc430422363"/>
+      <w:bookmarkStart w:id="9" w:name="_Toc430435986"/>
+      <w:bookmarkStart w:id="10" w:name="_Toc431304094"/>
+      <w:bookmarkStart w:id="11" w:name="_Toc507230134"/>
       <w:r>
         <w:t>Lernziele</w:t>
       </w:r>
-      <w:bookmarkEnd w:id="7"/>
       <w:bookmarkEnd w:id="8"/>
       <w:bookmarkEnd w:id="9"/>
       <w:bookmarkEnd w:id="10"/>
+      <w:bookmarkEnd w:id="11"/>
     </w:p>
     <w:p>
       <w:r>
@@ -1052,8 +1170,6 @@
       <w:r>
         <w:t>Sie können mobile verteilte Anwendungen realisieren.</w:t>
       </w:r>
-      <w:bookmarkStart w:id="11" w:name="_GoBack"/>
-      <w:bookmarkEnd w:id="11"/>
     </w:p>
     <w:p>
       <w:pPr>
@@ -1062,7 +1178,7 @@
       <w:bookmarkStart w:id="12" w:name="_Toc430422364"/>
       <w:bookmarkStart w:id="13" w:name="_Toc430435987"/>
       <w:bookmarkStart w:id="14" w:name="_Toc431304095"/>
-      <w:bookmarkStart w:id="15" w:name="_Toc431304467"/>
+      <w:bookmarkStart w:id="15" w:name="_Toc507230135"/>
       <w:r>
         <w:t>Prüfungen</w:t>
       </w:r>
@@ -1081,7 +1197,7 @@
       <w:pPr>
         <w:pStyle w:val="Heading1"/>
       </w:pPr>
-      <w:bookmarkStart w:id="16" w:name="_Toc431304468"/>
+      <w:bookmarkStart w:id="16" w:name="_Toc507230136"/>
       <w:r>
         <w:lastRenderedPageBreak/>
         <w:t>Woche 1</w:t>
@@ -1090,8 +1206,23 @@
     </w:p>
     <w:p>
       <w:r>
-        <w:t>TODO</w:t>
+        <w:t>In Woche 1 fand durch die Abwesenheit des Dozenten noch kein Unterricht statt</w:t>
       </w:r>
+      <w:r>
+        <w:t>.</w:t>
+      </w:r>
+    </w:p>
+    <w:p/>
+    <w:p>
+      <w:pPr>
+        <w:pStyle w:val="Heading1"/>
+      </w:pPr>
+      <w:bookmarkStart w:id="17" w:name="_Toc507230137"/>
+      <w:r>
+        <w:lastRenderedPageBreak/>
+        <w:t>Woche 2</w:t>
+      </w:r>
+      <w:bookmarkEnd w:id="17"/>
     </w:p>
     <w:p/>
     <w:sectPr>
@@ -1232,7 +1363,7 @@
       <w:rPr>
         <w:noProof/>
       </w:rPr>
-      <w:t>3</w:t>
+      <w:t>4</w:t>
     </w:r>
     <w:r>
       <w:rPr>
@@ -1274,7 +1405,7 @@
       <w:rPr>
         <w:noProof/>
       </w:rPr>
-      <w:t>3</w:t>
+      <w:t>4</w:t>
     </w:r>
     <w:r>
       <w:rPr>
@@ -2816,7 +2947,7 @@
 </file>
 
 <file path=customXml/itemProps2.xml><?xml version="1.0" encoding="utf-8"?>
-<ds:datastoreItem xmlns:ds="http://schemas.openxmlformats.org/officeDocument/2006/customXml" ds:itemID="{539C92E0-1135-44B8-B814-D8BAD05BA50E}">
+<ds:datastoreItem xmlns:ds="http://schemas.openxmlformats.org/officeDocument/2006/customXml" ds:itemID="{8F4F0DE1-044A-4FDD-82B6-6008DA157058}">
   <ds:schemaRefs>
     <ds:schemaRef ds:uri="http://schemas.openxmlformats.org/officeDocument/2006/bibliography"/>
   </ds:schemaRefs>

</xml_diff>